<commit_message>
Made good progress on doc
</commit_message>
<xml_diff>
--- a/Documentation/GrowingPains Implementation Doc/1. Description/Description.docx
+++ b/Documentation/GrowingPains Implementation Doc/1. Description/Description.docx
@@ -9,15 +9,13 @@
         <w:rPr>
           <w:b/>
           <w:bCs/>
-          <w:color w:val="808080"/>
-        </w:rPr>
-      </w:pPr>
-      <w:bookmarkStart w:id="0" w:name="_Toc194531878"/>
+        </w:rPr>
+      </w:pPr>
+      <w:bookmarkStart w:id="0" w:name="_Toc194777141"/>
       <w:r>
         <w:rPr>
           <w:b/>
           <w:bCs/>
-          <w:color w:val="808080"/>
         </w:rPr>
         <w:t>Summary</w:t>
       </w:r>
@@ -26,32 +24,14 @@
     <w:p>
       <w:pPr>
         <w:rPr>
-          <w:sz w:val="24"/>
           <w:szCs w:val="24"/>
         </w:rPr>
       </w:pPr>
       <w:r>
         <w:rPr>
-          <w:sz w:val="24"/>
-          <w:szCs w:val="24"/>
-        </w:rPr>
-        <w:t xml:space="preserve">A rapidly growing houseplant store wants to expand its business to build an online system </w:t>
-      </w:r>
-      <w:proofErr w:type="gramStart"/>
-      <w:r>
-        <w:rPr>
-          <w:sz w:val="24"/>
-          <w:szCs w:val="24"/>
-        </w:rPr>
-        <w:t>in order to</w:t>
-      </w:r>
-      <w:proofErr w:type="gramEnd"/>
-      <w:r>
-        <w:rPr>
-          <w:sz w:val="24"/>
-          <w:szCs w:val="24"/>
-        </w:rPr>
-        <w:t xml:space="preserve"> manage its expanding business and improve customer engagement. The system should aim to meet the following requirements:– </w:t>
+          <w:szCs w:val="24"/>
+        </w:rPr>
+        <w:t xml:space="preserve">A rapidly growing houseplant store wants to expand its business to build an Online Plant Store System (OPSS) to manage its expanding business and improve customer engagement. The system should aim to meet the following requirements:– </w:t>
       </w:r>
     </w:p>
     <w:p>
@@ -62,13 +42,11 @@
         </w:numPr>
         <w:spacing w:line="276" w:lineRule="auto"/>
         <w:rPr>
-          <w:sz w:val="24"/>
           <w:szCs w:val="24"/>
         </w:rPr>
       </w:pPr>
       <w:r>
         <w:rPr>
-          <w:sz w:val="24"/>
           <w:szCs w:val="24"/>
         </w:rPr>
         <w:t>Facilitate the buying of a diverse range of plants and plant accessories</w:t>
@@ -82,13 +60,11 @@
         </w:numPr>
         <w:spacing w:line="276" w:lineRule="auto"/>
         <w:rPr>
-          <w:sz w:val="24"/>
           <w:szCs w:val="24"/>
         </w:rPr>
       </w:pPr>
       <w:r>
         <w:rPr>
-          <w:sz w:val="24"/>
           <w:szCs w:val="24"/>
         </w:rPr>
         <w:t>A comprehensive marketplace experience, making the interface accessible to the user</w:t>
@@ -102,13 +78,11 @@
         </w:numPr>
         <w:spacing w:line="276" w:lineRule="auto"/>
         <w:rPr>
-          <w:sz w:val="24"/>
           <w:szCs w:val="24"/>
         </w:rPr>
       </w:pPr>
       <w:r>
         <w:rPr>
-          <w:sz w:val="24"/>
           <w:szCs w:val="24"/>
         </w:rPr>
         <w:t>A responsive, dynamic application that responds to user inputs and updates the backend database as the user interacts with the application</w:t>
@@ -122,13 +96,11 @@
         </w:numPr>
         <w:spacing w:line="276" w:lineRule="auto"/>
         <w:rPr>
-          <w:sz w:val="24"/>
           <w:szCs w:val="24"/>
         </w:rPr>
       </w:pPr>
       <w:r>
         <w:rPr>
-          <w:sz w:val="24"/>
           <w:szCs w:val="24"/>
         </w:rPr>
         <w:t>The store catalogue must have a filter feature to enhance user experience, allowing users to sort items and accessories by price, type etc</w:t>
@@ -142,13 +114,11 @@
         </w:numPr>
         <w:spacing w:line="276" w:lineRule="auto"/>
         <w:rPr>
-          <w:sz w:val="24"/>
           <w:szCs w:val="24"/>
         </w:rPr>
       </w:pPr>
       <w:r>
         <w:rPr>
-          <w:sz w:val="24"/>
           <w:szCs w:val="24"/>
         </w:rPr>
         <w:t>The user must be able to edit their account information as well as view and cancel any orders made</w:t>
@@ -162,13 +132,11 @@
         </w:numPr>
         <w:spacing w:line="276" w:lineRule="auto"/>
         <w:rPr>
-          <w:sz w:val="24"/>
           <w:szCs w:val="24"/>
         </w:rPr>
       </w:pPr>
       <w:r>
         <w:rPr>
-          <w:sz w:val="24"/>
           <w:szCs w:val="24"/>
         </w:rPr>
         <w:t>Users must also be able to set personal reminders, notifying them of when to water their plants</w:t>
@@ -180,13 +148,11 @@
           <w:bottom w:val="single" w:sz="12" w:space="1" w:color="000000"/>
         </w:pBdr>
         <w:rPr>
-          <w:sz w:val="24"/>
           <w:szCs w:val="24"/>
         </w:rPr>
       </w:pPr>
       <w:r>
         <w:rPr>
-          <w:sz w:val="24"/>
           <w:szCs w:val="24"/>
         </w:rPr>
         <w:t xml:space="preserve">The system should also feature a user-interface which keeps the design aesthetics of the houseplant store in mind. </w:t>
@@ -198,7 +164,6 @@
           <w:bottom w:val="single" w:sz="12" w:space="1" w:color="000000"/>
         </w:pBdr>
         <w:rPr>
-          <w:sz w:val="24"/>
           <w:szCs w:val="24"/>
         </w:rPr>
       </w:pPr>
@@ -206,7 +171,6 @@
     <w:p>
       <w:pPr>
         <w:rPr>
-          <w:sz w:val="24"/>
           <w:szCs w:val="24"/>
         </w:rPr>
       </w:pPr>
@@ -214,13 +178,11 @@
     <w:p>
       <w:pPr>
         <w:rPr>
-          <w:sz w:val="24"/>
           <w:szCs w:val="24"/>
         </w:rPr>
       </w:pPr>
       <w:r>
         <w:rPr>
-          <w:sz w:val="24"/>
           <w:szCs w:val="24"/>
         </w:rPr>
         <w:t>The system should allow users to browse the store catalogue, which will include filtering options such as plant species, type, price and accessory. Each plant listing will include brief descriptions, care instructions and pricing information, which can be visible when a customer selects a plant.</w:t>
@@ -229,35 +191,27 @@
     <w:p>
       <w:pPr>
         <w:rPr>
-          <w:sz w:val="24"/>
           <w:szCs w:val="24"/>
         </w:rPr>
       </w:pPr>
       <w:r>
         <w:rPr>
-          <w:sz w:val="24"/>
           <w:szCs w:val="24"/>
         </w:rPr>
         <w:t xml:space="preserve">Once the user selects a plant, they can add it to their cart to proceed with the checkout process. Users may update their cart or remove items. When the user initiates the checkout process, they must enter in payment details before finally placing the order. </w:t>
       </w:r>
     </w:p>
     <w:p>
-      <w:pPr>
-        <w:rPr>
-          <w:sz w:val="24"/>
-          <w:szCs w:val="24"/>
-        </w:rPr>
-      </w:pPr>
       <w:r>
         <w:rPr>
-          <w:sz w:val="24"/>
-          <w:szCs w:val="24"/>
-        </w:rPr>
-        <w:t xml:space="preserve">Another integrated feature should allow users to set a reminder by selecting a date. The reminder will take input on the plant type and species (e.g., succulent, tropical, houseplant) and notify the user of when to next water their plant. </w:t>
+          <w:szCs w:val="24"/>
+        </w:rPr>
+        <w:t>Another integrated feature should allow users to set a reminder by selecting a date. The reminder will take input on the plant type and species (e.g., succulent, tropical</w:t>
       </w:r>
     </w:p>
-    <w:p/>
     <w:sectPr>
+      <w:headerReference w:type="default" r:id="rId7"/>
+      <w:footerReference w:type="default" r:id="rId8"/>
       <w:pgSz w:w="11906" w:h="16838"/>
       <w:pgMar w:top="1440" w:right="1440" w:bottom="1440" w:left="1440" w:header="708" w:footer="708" w:gutter="0"/>
       <w:cols w:space="708"/>
@@ -265,6 +219,170 @@
     </w:sectPr>
   </w:body>
 </w:document>
+</file>
+
+<file path=word/endnotes.xml><?xml version="1.0" encoding="utf-8"?>
+<w:endnotes xmlns:wpc="http://schemas.microsoft.com/office/word/2010/wordprocessingCanvas" xmlns:cx="http://schemas.microsoft.com/office/drawing/2014/chartex" xmlns:cx1="http://schemas.microsoft.com/office/drawing/2015/9/8/chartex" xmlns:cx2="http://schemas.microsoft.com/office/drawing/2015/10/21/chartex" xmlns:cx3="http://schemas.microsoft.com/office/drawing/2016/5/9/chartex" xmlns:cx4="http://schemas.microsoft.com/office/drawing/2016/5/10/chartex" xmlns:cx5="http://schemas.microsoft.com/office/drawing/2016/5/11/chartex" xmlns:cx6="http://schemas.microsoft.com/office/drawing/2016/5/12/chartex" xmlns:cx7="http://schemas.microsoft.com/office/drawing/2016/5/13/chartex" xmlns:cx8="http://schemas.microsoft.com/office/drawing/2016/5/14/chartex" xmlns:mc="http://schemas.openxmlformats.org/markup-compatibility/2006" xmlns:aink="http://schemas.microsoft.com/office/drawing/2016/ink" xmlns:am3d="http://schemas.microsoft.com/office/drawing/2017/model3d" xmlns:o="urn:schemas-microsoft-com:office:office" xmlns:oel="http://schemas.microsoft.com/office/2019/extlst" xmlns:r="http://schemas.openxmlformats.org/officeDocument/2006/relationships" xmlns:m="http://schemas.openxmlformats.org/officeDocument/2006/math" xmlns:v="urn:schemas-microsoft-com:vml" xmlns:wp14="http://schemas.microsoft.com/office/word/2010/wordprocessingDrawing" xmlns:wp="http://schemas.openxmlformats.org/drawingml/2006/wordprocessingDrawing" xmlns:w10="urn:schemas-microsoft-com:office:word" xmlns:w="http://schemas.openxmlformats.org/wordprocessingml/2006/main" xmlns:w14="http://schemas.microsoft.com/office/word/2010/wordml" xmlns:w15="http://schemas.microsoft.com/office/word/2012/wordml" xmlns:w16cex="http://schemas.microsoft.com/office/word/2018/wordml/cex" xmlns:w16cid="http://schemas.microsoft.com/office/word/2016/wordml/cid" xmlns:w16="http://schemas.microsoft.com/office/word/2018/wordml" xmlns:w16du="http://schemas.microsoft.com/office/word/2023/wordml/word16du" xmlns:w16sdtdh="http://schemas.microsoft.com/office/word/2020/wordml/sdtdatahash" xmlns:w16sdtfl="http://schemas.microsoft.com/office/word/2024/wordml/sdtformatlock" xmlns:w16se="http://schemas.microsoft.com/office/word/2015/wordml/symex" xmlns:wpg="http://schemas.microsoft.com/office/word/2010/wordprocessingGroup" xmlns:wpi="http://schemas.microsoft.com/office/word/2010/wordprocessingInk" xmlns:wne="http://schemas.microsoft.com/office/word/2006/wordml" xmlns:wps="http://schemas.microsoft.com/office/word/2010/wordprocessingShape" mc:Ignorable="w14 w15 w16se w16cid w16 w16cex w16sdtdh w16sdtfl w16du wp14">
+  <w:endnote w:type="separator" w:id="-1">
+    <w:p>
+      <w:pPr>
+        <w:spacing w:after="0" w:line="240" w:lineRule="auto"/>
+      </w:pPr>
+      <w:r>
+        <w:separator/>
+      </w:r>
+    </w:p>
+  </w:endnote>
+  <w:endnote w:type="continuationSeparator" w:id="0">
+    <w:p>
+      <w:pPr>
+        <w:spacing w:after="0" w:line="240" w:lineRule="auto"/>
+      </w:pPr>
+      <w:r>
+        <w:continuationSeparator/>
+      </w:r>
+    </w:p>
+  </w:endnote>
+</w:endnotes>
+</file>
+
+<file path=word/footer1.xml><?xml version="1.0" encoding="utf-8"?>
+<w:ftr xmlns:wpc="http://schemas.microsoft.com/office/word/2010/wordprocessingCanvas" xmlns:cx="http://schemas.microsoft.com/office/drawing/2014/chartex" xmlns:cx1="http://schemas.microsoft.com/office/drawing/2015/9/8/chartex" xmlns:cx2="http://schemas.microsoft.com/office/drawing/2015/10/21/chartex" xmlns:cx3="http://schemas.microsoft.com/office/drawing/2016/5/9/chartex" xmlns:cx4="http://schemas.microsoft.com/office/drawing/2016/5/10/chartex" xmlns:cx5="http://schemas.microsoft.com/office/drawing/2016/5/11/chartex" xmlns:cx6="http://schemas.microsoft.com/office/drawing/2016/5/12/chartex" xmlns:cx7="http://schemas.microsoft.com/office/drawing/2016/5/13/chartex" xmlns:cx8="http://schemas.microsoft.com/office/drawing/2016/5/14/chartex" xmlns:mc="http://schemas.openxmlformats.org/markup-compatibility/2006" xmlns:aink="http://schemas.microsoft.com/office/drawing/2016/ink" xmlns:am3d="http://schemas.microsoft.com/office/drawing/2017/model3d" xmlns:o="urn:schemas-microsoft-com:office:office" xmlns:oel="http://schemas.microsoft.com/office/2019/extlst" xmlns:r="http://schemas.openxmlformats.org/officeDocument/2006/relationships" xmlns:m="http://schemas.openxmlformats.org/officeDocument/2006/math" xmlns:v="urn:schemas-microsoft-com:vml" xmlns:wp14="http://schemas.microsoft.com/office/word/2010/wordprocessingDrawing" xmlns:wp="http://schemas.openxmlformats.org/drawingml/2006/wordprocessingDrawing" xmlns:w10="urn:schemas-microsoft-com:office:word" xmlns:w="http://schemas.openxmlformats.org/wordprocessingml/2006/main" xmlns:w14="http://schemas.microsoft.com/office/word/2010/wordml" xmlns:w15="http://schemas.microsoft.com/office/word/2012/wordml" xmlns:w16cex="http://schemas.microsoft.com/office/word/2018/wordml/cex" xmlns:w16cid="http://schemas.microsoft.com/office/word/2016/wordml/cid" xmlns:w16="http://schemas.microsoft.com/office/word/2018/wordml" xmlns:w16du="http://schemas.microsoft.com/office/word/2023/wordml/word16du" xmlns:w16sdtdh="http://schemas.microsoft.com/office/word/2020/wordml/sdtdatahash" xmlns:w16sdtfl="http://schemas.microsoft.com/office/word/2024/wordml/sdtformatlock" xmlns:w16se="http://schemas.microsoft.com/office/word/2015/wordml/symex" xmlns:wpg="http://schemas.microsoft.com/office/word/2010/wordprocessingGroup" xmlns:wpi="http://schemas.microsoft.com/office/word/2010/wordprocessingInk" xmlns:wne="http://schemas.microsoft.com/office/word/2006/wordml" xmlns:wps="http://schemas.microsoft.com/office/word/2010/wordprocessingShape" mc:Ignorable="w14 w15 w16se w16cid w16 w16cex w16sdtdh w16sdtfl w16du wp14">
+  <w:p>
+    <w:pPr>
+      <w:pStyle w:val="Footer"/>
+    </w:pPr>
+    <w:r>
+      <w:t xml:space="preserve">Mark Lambert </w:t>
+    </w:r>
+    <w:r>
+      <w:tab/>
+    </w:r>
+    <w:r>
+      <w:tab/>
+      <w:t>Growing Pains</w:t>
+    </w:r>
+  </w:p>
+  <w:p>
+    <w:pPr>
+      <w:pStyle w:val="Footer"/>
+    </w:pPr>
+    <w:r>
+      <w:t>C00192497</w:t>
+    </w:r>
+    <w:r>
+      <w:tab/>
+    </w:r>
+    <w:r>
+      <w:tab/>
+    </w:r>
+    <w:r>
+      <w:fldChar w:fldCharType="begin"/>
+    </w:r>
+    <w:r>
+      <w:instrText xml:space="preserve"> PAGE </w:instrText>
+    </w:r>
+    <w:r>
+      <w:fldChar w:fldCharType="separate"/>
+    </w:r>
+    <w:r>
+      <w:t>8</w:t>
+    </w:r>
+    <w:r>
+      <w:fldChar w:fldCharType="end"/>
+    </w:r>
+  </w:p>
+</w:ftr>
+</file>
+
+<file path=word/footnotes.xml><?xml version="1.0" encoding="utf-8"?>
+<w:footnotes xmlns:wpc="http://schemas.microsoft.com/office/word/2010/wordprocessingCanvas" xmlns:cx="http://schemas.microsoft.com/office/drawing/2014/chartex" xmlns:cx1="http://schemas.microsoft.com/office/drawing/2015/9/8/chartex" xmlns:cx2="http://schemas.microsoft.com/office/drawing/2015/10/21/chartex" xmlns:cx3="http://schemas.microsoft.com/office/drawing/2016/5/9/chartex" xmlns:cx4="http://schemas.microsoft.com/office/drawing/2016/5/10/chartex" xmlns:cx5="http://schemas.microsoft.com/office/drawing/2016/5/11/chartex" xmlns:cx6="http://schemas.microsoft.com/office/drawing/2016/5/12/chartex" xmlns:cx7="http://schemas.microsoft.com/office/drawing/2016/5/13/chartex" xmlns:cx8="http://schemas.microsoft.com/office/drawing/2016/5/14/chartex" xmlns:mc="http://schemas.openxmlformats.org/markup-compatibility/2006" xmlns:aink="http://schemas.microsoft.com/office/drawing/2016/ink" xmlns:am3d="http://schemas.microsoft.com/office/drawing/2017/model3d" xmlns:o="urn:schemas-microsoft-com:office:office" xmlns:oel="http://schemas.microsoft.com/office/2019/extlst" xmlns:r="http://schemas.openxmlformats.org/officeDocument/2006/relationships" xmlns:m="http://schemas.openxmlformats.org/officeDocument/2006/math" xmlns:v="urn:schemas-microsoft-com:vml" xmlns:wp14="http://schemas.microsoft.com/office/word/2010/wordprocessingDrawing" xmlns:wp="http://schemas.openxmlformats.org/drawingml/2006/wordprocessingDrawing" xmlns:w10="urn:schemas-microsoft-com:office:word" xmlns:w="http://schemas.openxmlformats.org/wordprocessingml/2006/main" xmlns:w14="http://schemas.microsoft.com/office/word/2010/wordml" xmlns:w15="http://schemas.microsoft.com/office/word/2012/wordml" xmlns:w16cex="http://schemas.microsoft.com/office/word/2018/wordml/cex" xmlns:w16cid="http://schemas.microsoft.com/office/word/2016/wordml/cid" xmlns:w16="http://schemas.microsoft.com/office/word/2018/wordml" xmlns:w16du="http://schemas.microsoft.com/office/word/2023/wordml/word16du" xmlns:w16sdtdh="http://schemas.microsoft.com/office/word/2020/wordml/sdtdatahash" xmlns:w16sdtfl="http://schemas.microsoft.com/office/word/2024/wordml/sdtformatlock" xmlns:w16se="http://schemas.microsoft.com/office/word/2015/wordml/symex" xmlns:wpg="http://schemas.microsoft.com/office/word/2010/wordprocessingGroup" xmlns:wpi="http://schemas.microsoft.com/office/word/2010/wordprocessingInk" xmlns:wne="http://schemas.microsoft.com/office/word/2006/wordml" xmlns:wps="http://schemas.microsoft.com/office/word/2010/wordprocessingShape" mc:Ignorable="w14 w15 w16se w16cid w16 w16cex w16sdtdh w16sdtfl w16du wp14">
+  <w:footnote w:type="separator" w:id="-1">
+    <w:p>
+      <w:pPr>
+        <w:spacing w:after="0" w:line="240" w:lineRule="auto"/>
+      </w:pPr>
+      <w:r>
+        <w:separator/>
+      </w:r>
+    </w:p>
+  </w:footnote>
+  <w:footnote w:type="continuationSeparator" w:id="0">
+    <w:p>
+      <w:pPr>
+        <w:spacing w:after="0" w:line="240" w:lineRule="auto"/>
+      </w:pPr>
+      <w:r>
+        <w:continuationSeparator/>
+      </w:r>
+    </w:p>
+  </w:footnote>
+</w:footnotes>
+</file>
+
+<file path=word/header1.xml><?xml version="1.0" encoding="utf-8"?>
+<w:hdr xmlns:wpc="http://schemas.microsoft.com/office/word/2010/wordprocessingCanvas" xmlns:cx="http://schemas.microsoft.com/office/drawing/2014/chartex" xmlns:cx1="http://schemas.microsoft.com/office/drawing/2015/9/8/chartex" xmlns:cx2="http://schemas.microsoft.com/office/drawing/2015/10/21/chartex" xmlns:cx3="http://schemas.microsoft.com/office/drawing/2016/5/9/chartex" xmlns:cx4="http://schemas.microsoft.com/office/drawing/2016/5/10/chartex" xmlns:cx5="http://schemas.microsoft.com/office/drawing/2016/5/11/chartex" xmlns:cx6="http://schemas.microsoft.com/office/drawing/2016/5/12/chartex" xmlns:cx7="http://schemas.microsoft.com/office/drawing/2016/5/13/chartex" xmlns:cx8="http://schemas.microsoft.com/office/drawing/2016/5/14/chartex" xmlns:mc="http://schemas.openxmlformats.org/markup-compatibility/2006" xmlns:aink="http://schemas.microsoft.com/office/drawing/2016/ink" xmlns:am3d="http://schemas.microsoft.com/office/drawing/2017/model3d" xmlns:o="urn:schemas-microsoft-com:office:office" xmlns:oel="http://schemas.microsoft.com/office/2019/extlst" xmlns:r="http://schemas.openxmlformats.org/officeDocument/2006/relationships" xmlns:m="http://schemas.openxmlformats.org/officeDocument/2006/math" xmlns:v="urn:schemas-microsoft-com:vml" xmlns:wp14="http://schemas.microsoft.com/office/word/2010/wordprocessingDrawing" xmlns:wp="http://schemas.openxmlformats.org/drawingml/2006/wordprocessingDrawing" xmlns:w10="urn:schemas-microsoft-com:office:word" xmlns:w="http://schemas.openxmlformats.org/wordprocessingml/2006/main" xmlns:w14="http://schemas.microsoft.com/office/word/2010/wordml" xmlns:w15="http://schemas.microsoft.com/office/word/2012/wordml" xmlns:w16cex="http://schemas.microsoft.com/office/word/2018/wordml/cex" xmlns:w16cid="http://schemas.microsoft.com/office/word/2016/wordml/cid" xmlns:w16="http://schemas.microsoft.com/office/word/2018/wordml" xmlns:w16du="http://schemas.microsoft.com/office/word/2023/wordml/word16du" xmlns:w16sdtdh="http://schemas.microsoft.com/office/word/2020/wordml/sdtdatahash" xmlns:w16sdtfl="http://schemas.microsoft.com/office/word/2024/wordml/sdtformatlock" xmlns:w16se="http://schemas.microsoft.com/office/word/2015/wordml/symex" xmlns:wpg="http://schemas.microsoft.com/office/word/2010/wordprocessingGroup" xmlns:wpi="http://schemas.microsoft.com/office/word/2010/wordprocessingInk" xmlns:wne="http://schemas.microsoft.com/office/word/2006/wordml" xmlns:wps="http://schemas.microsoft.com/office/word/2010/wordprocessingShape" mc:Ignorable="w14 w15 w16se w16cid w16 w16cex w16sdtdh w16sdtfl w16du wp14">
+  <w:p>
+    <w:pPr>
+      <w:pStyle w:val="Header"/>
+    </w:pPr>
+    <w:r>
+      <w:rPr>
+        <w:noProof/>
+      </w:rPr>
+      <w:drawing>
+        <wp:anchor distT="0" distB="0" distL="114300" distR="114300" simplePos="0" relativeHeight="251659264" behindDoc="1" locked="0" layoutInCell="0" allowOverlap="1" wp14:anchorId="3C4A624B" wp14:editId="0CA9B4AF">
+          <wp:simplePos x="0" y="0"/>
+          <wp:positionH relativeFrom="column">
+            <wp:posOffset>-476250</wp:posOffset>
+          </wp:positionH>
+          <wp:positionV relativeFrom="paragraph">
+            <wp:posOffset>-343535</wp:posOffset>
+          </wp:positionV>
+          <wp:extent cx="438150" cy="779780"/>
+          <wp:effectExtent l="0" t="0" r="0" b="0"/>
+          <wp:wrapSquare wrapText="bothSides"/>
+          <wp:docPr id="10" name="Image8" descr="A black line drawing of a plant&#10;&#10;Description automatically generated"/>
+          <wp:cNvGraphicFramePr>
+            <a:graphicFrameLocks xmlns:a="http://schemas.openxmlformats.org/drawingml/2006/main" noChangeAspect="1"/>
+          </wp:cNvGraphicFramePr>
+          <a:graphic xmlns:a="http://schemas.openxmlformats.org/drawingml/2006/main">
+            <a:graphicData uri="http://schemas.openxmlformats.org/drawingml/2006/picture">
+              <pic:pic xmlns:pic="http://schemas.openxmlformats.org/drawingml/2006/picture">
+                <pic:nvPicPr>
+                  <pic:cNvPr id="10" name="Image8" descr="A black line drawing of a plant&#10;&#10;Description automatically generated"/>
+                  <pic:cNvPicPr>
+                    <a:picLocks noChangeAspect="1" noChangeArrowheads="1"/>
+                  </pic:cNvPicPr>
+                </pic:nvPicPr>
+                <pic:blipFill>
+                  <a:blip r:embed="rId1"/>
+                  <a:stretch>
+                    <a:fillRect/>
+                  </a:stretch>
+                </pic:blipFill>
+                <pic:spPr bwMode="auto">
+                  <a:xfrm>
+                    <a:off x="0" y="0"/>
+                    <a:ext cx="438150" cy="779780"/>
+                  </a:xfrm>
+                  <a:prstGeom prst="rect">
+                    <a:avLst/>
+                  </a:prstGeom>
+                </pic:spPr>
+              </pic:pic>
+            </a:graphicData>
+          </a:graphic>
+        </wp:anchor>
+      </w:drawing>
+    </w:r>
+  </w:p>
+  <w:p>
+    <w:pPr>
+      <w:pStyle w:val="Header"/>
+    </w:pPr>
+  </w:p>
+</w:hdr>
 </file>
 
 <file path=word/numbering.xml><?xml version="1.0" encoding="utf-8"?>
@@ -788,13 +906,12 @@
   <w:style w:type="paragraph" w:default="1" w:styleId="Normal">
     <w:name w:val="Normal"/>
     <w:qFormat/>
-    <w:rsid w:val="001F0048"/>
+    <w:rsid w:val="00512AE1"/>
     <w:pPr>
       <w:suppressAutoHyphens/>
       <w:spacing w:line="259" w:lineRule="auto"/>
     </w:pPr>
     <w:rPr>
-      <w:sz w:val="22"/>
       <w:szCs w:val="22"/>
     </w:rPr>
   </w:style>
@@ -805,7 +922,7 @@
     <w:link w:val="Heading1Char"/>
     <w:uiPriority w:val="9"/>
     <w:qFormat/>
-    <w:rsid w:val="001F0048"/>
+    <w:rsid w:val="00512AE1"/>
     <w:pPr>
       <w:keepNext/>
       <w:keepLines/>
@@ -814,7 +931,7 @@
     </w:pPr>
     <w:rPr>
       <w:rFonts w:asciiTheme="majorHAnsi" w:eastAsiaTheme="majorEastAsia" w:hAnsiTheme="majorHAnsi" w:cstheme="majorBidi"/>
-      <w:color w:val="0F4761" w:themeColor="accent1" w:themeShade="BF"/>
+      <w:color w:val="8F9779"/>
       <w:sz w:val="40"/>
       <w:szCs w:val="40"/>
     </w:rPr>
@@ -828,7 +945,7 @@
     <w:semiHidden/>
     <w:unhideWhenUsed/>
     <w:qFormat/>
-    <w:rsid w:val="001F0048"/>
+    <w:rsid w:val="00512AE1"/>
     <w:pPr>
       <w:keepNext/>
       <w:keepLines/>
@@ -837,7 +954,7 @@
     </w:pPr>
     <w:rPr>
       <w:rFonts w:asciiTheme="majorHAnsi" w:eastAsiaTheme="majorEastAsia" w:hAnsiTheme="majorHAnsi" w:cstheme="majorBidi"/>
-      <w:color w:val="0F4761" w:themeColor="accent1" w:themeShade="BF"/>
+      <w:color w:val="8F9779"/>
       <w:sz w:val="32"/>
       <w:szCs w:val="32"/>
     </w:rPr>
@@ -1030,10 +1147,10 @@
     <w:link w:val="Heading1"/>
     <w:uiPriority w:val="9"/>
     <w:qFormat/>
-    <w:rsid w:val="001F0048"/>
+    <w:rsid w:val="00512AE1"/>
     <w:rPr>
       <w:rFonts w:asciiTheme="majorHAnsi" w:eastAsiaTheme="majorEastAsia" w:hAnsiTheme="majorHAnsi" w:cstheme="majorBidi"/>
-      <w:color w:val="0F4761" w:themeColor="accent1" w:themeShade="BF"/>
+      <w:color w:val="8F9779"/>
       <w:sz w:val="40"/>
       <w:szCs w:val="40"/>
     </w:rPr>
@@ -1044,10 +1161,10 @@
     <w:link w:val="Heading2"/>
     <w:uiPriority w:val="9"/>
     <w:semiHidden/>
-    <w:rsid w:val="001F0048"/>
+    <w:rsid w:val="00512AE1"/>
     <w:rPr>
       <w:rFonts w:asciiTheme="majorHAnsi" w:eastAsiaTheme="majorEastAsia" w:hAnsiTheme="majorHAnsi" w:cstheme="majorBidi"/>
-      <w:color w:val="0F4761" w:themeColor="accent1" w:themeShade="BF"/>
+      <w:color w:val="8F9779"/>
       <w:sz w:val="32"/>
       <w:szCs w:val="32"/>
     </w:rPr>
@@ -1313,6 +1430,78 @@
       <w:smallCaps/>
       <w:color w:val="0F4761" w:themeColor="accent1" w:themeShade="BF"/>
       <w:spacing w:val="5"/>
+    </w:rPr>
+  </w:style>
+  <w:style w:type="table" w:styleId="TableGrid">
+    <w:name w:val="Table Grid"/>
+    <w:basedOn w:val="TableNormal"/>
+    <w:uiPriority w:val="39"/>
+    <w:rsid w:val="0077044C"/>
+    <w:pPr>
+      <w:suppressAutoHyphens/>
+      <w:spacing w:after="0" w:line="240" w:lineRule="auto"/>
+    </w:pPr>
+    <w:tblPr>
+      <w:tblBorders>
+        <w:top w:val="single" w:sz="4" w:space="0" w:color="auto"/>
+        <w:left w:val="single" w:sz="4" w:space="0" w:color="auto"/>
+        <w:bottom w:val="single" w:sz="4" w:space="0" w:color="auto"/>
+        <w:right w:val="single" w:sz="4" w:space="0" w:color="auto"/>
+        <w:insideH w:val="single" w:sz="4" w:space="0" w:color="auto"/>
+        <w:insideV w:val="single" w:sz="4" w:space="0" w:color="auto"/>
+      </w:tblBorders>
+    </w:tblPr>
+  </w:style>
+  <w:style w:type="paragraph" w:styleId="Header">
+    <w:name w:val="header"/>
+    <w:basedOn w:val="Normal"/>
+    <w:link w:val="HeaderChar"/>
+    <w:uiPriority w:val="99"/>
+    <w:unhideWhenUsed/>
+    <w:rsid w:val="003A3DD9"/>
+    <w:pPr>
+      <w:tabs>
+        <w:tab w:val="center" w:pos="4513"/>
+        <w:tab w:val="right" w:pos="9026"/>
+      </w:tabs>
+      <w:spacing w:after="0" w:line="240" w:lineRule="auto"/>
+    </w:pPr>
+  </w:style>
+  <w:style w:type="character" w:customStyle="1" w:styleId="HeaderChar">
+    <w:name w:val="Header Char"/>
+    <w:basedOn w:val="DefaultParagraphFont"/>
+    <w:link w:val="Header"/>
+    <w:uiPriority w:val="99"/>
+    <w:qFormat/>
+    <w:rsid w:val="003A3DD9"/>
+    <w:rPr>
+      <w:szCs w:val="22"/>
+    </w:rPr>
+  </w:style>
+  <w:style w:type="paragraph" w:styleId="Footer">
+    <w:name w:val="footer"/>
+    <w:basedOn w:val="Normal"/>
+    <w:link w:val="FooterChar"/>
+    <w:uiPriority w:val="99"/>
+    <w:unhideWhenUsed/>
+    <w:rsid w:val="003A3DD9"/>
+    <w:pPr>
+      <w:tabs>
+        <w:tab w:val="center" w:pos="4513"/>
+        <w:tab w:val="right" w:pos="9026"/>
+      </w:tabs>
+      <w:spacing w:after="0" w:line="240" w:lineRule="auto"/>
+    </w:pPr>
+  </w:style>
+  <w:style w:type="character" w:customStyle="1" w:styleId="FooterChar">
+    <w:name w:val="Footer Char"/>
+    <w:basedOn w:val="DefaultParagraphFont"/>
+    <w:link w:val="Footer"/>
+    <w:uiPriority w:val="99"/>
+    <w:qFormat/>
+    <w:rsid w:val="003A3DD9"/>
+    <w:rPr>
+      <w:szCs w:val="22"/>
     </w:rPr>
   </w:style>
 </w:styles>

</xml_diff>

<commit_message>
First draft of doc finalised
</commit_message>
<xml_diff>
--- a/Documentation/GrowingPains Implementation Doc/1. Description/Description.docx
+++ b/Documentation/GrowingPains Implementation Doc/1. Description/Description.docx
@@ -11,7 +11,7 @@
           <w:bCs/>
         </w:rPr>
       </w:pPr>
-      <w:bookmarkStart w:id="0" w:name="_Toc194777141"/>
+      <w:bookmarkStart w:id="0" w:name="_Toc194782465"/>
       <w:r>
         <w:rPr>
           <w:b/>
@@ -38,7 +38,7 @@
       <w:pPr>
         <w:numPr>
           <w:ilvl w:val="0"/>
-          <w:numId w:val="1"/>
+          <w:numId w:val="2"/>
         </w:numPr>
         <w:spacing w:line="276" w:lineRule="auto"/>
         <w:rPr>
@@ -56,7 +56,7 @@
       <w:pPr>
         <w:numPr>
           <w:ilvl w:val="0"/>
-          <w:numId w:val="1"/>
+          <w:numId w:val="2"/>
         </w:numPr>
         <w:spacing w:line="276" w:lineRule="auto"/>
         <w:rPr>
@@ -74,7 +74,7 @@
       <w:pPr>
         <w:numPr>
           <w:ilvl w:val="0"/>
-          <w:numId w:val="1"/>
+          <w:numId w:val="2"/>
         </w:numPr>
         <w:spacing w:line="276" w:lineRule="auto"/>
         <w:rPr>
@@ -92,7 +92,7 @@
       <w:pPr>
         <w:numPr>
           <w:ilvl w:val="0"/>
-          <w:numId w:val="1"/>
+          <w:numId w:val="2"/>
         </w:numPr>
         <w:spacing w:line="276" w:lineRule="auto"/>
         <w:rPr>
@@ -110,7 +110,7 @@
       <w:pPr>
         <w:numPr>
           <w:ilvl w:val="0"/>
-          <w:numId w:val="1"/>
+          <w:numId w:val="2"/>
         </w:numPr>
         <w:spacing w:line="276" w:lineRule="auto"/>
         <w:rPr>
@@ -128,7 +128,7 @@
       <w:pPr>
         <w:numPr>
           <w:ilvl w:val="0"/>
-          <w:numId w:val="1"/>
+          <w:numId w:val="2"/>
         </w:numPr>
         <w:spacing w:line="276" w:lineRule="auto"/>
         <w:rPr>
@@ -202,11 +202,16 @@
       </w:r>
     </w:p>
     <w:p>
+      <w:pPr>
+        <w:rPr>
+          <w:szCs w:val="24"/>
+        </w:rPr>
+      </w:pPr>
       <w:r>
         <w:rPr>
           <w:szCs w:val="24"/>
         </w:rPr>
-        <w:t>Another integrated feature should allow users to set a reminder by selecting a date. The reminder will take input on the plant type and species (e.g., succulent, tropical</w:t>
+        <w:t xml:space="preserve">Another integrated feature should allow users to set a reminder by selecting a date. The reminder will take input on the plant type and species (e.g., succulent, tropical, houseplant) and notify the user of when to next water their plant. </w:t>
       </w:r>
     </w:p>
     <w:sectPr>
@@ -388,6 +393,119 @@
 <file path=word/numbering.xml><?xml version="1.0" encoding="utf-8"?>
 <w:numbering xmlns:wpc="http://schemas.microsoft.com/office/word/2010/wordprocessingCanvas" xmlns:cx="http://schemas.microsoft.com/office/drawing/2014/chartex" xmlns:cx1="http://schemas.microsoft.com/office/drawing/2015/9/8/chartex" xmlns:cx2="http://schemas.microsoft.com/office/drawing/2015/10/21/chartex" xmlns:cx3="http://schemas.microsoft.com/office/drawing/2016/5/9/chartex" xmlns:cx4="http://schemas.microsoft.com/office/drawing/2016/5/10/chartex" xmlns:cx5="http://schemas.microsoft.com/office/drawing/2016/5/11/chartex" xmlns:cx6="http://schemas.microsoft.com/office/drawing/2016/5/12/chartex" xmlns:cx7="http://schemas.microsoft.com/office/drawing/2016/5/13/chartex" xmlns:cx8="http://schemas.microsoft.com/office/drawing/2016/5/14/chartex" xmlns:mc="http://schemas.openxmlformats.org/markup-compatibility/2006" xmlns:aink="http://schemas.microsoft.com/office/drawing/2016/ink" xmlns:am3d="http://schemas.microsoft.com/office/drawing/2017/model3d" xmlns:o="urn:schemas-microsoft-com:office:office" xmlns:oel="http://schemas.microsoft.com/office/2019/extlst" xmlns:r="http://schemas.openxmlformats.org/officeDocument/2006/relationships" xmlns:m="http://schemas.openxmlformats.org/officeDocument/2006/math" xmlns:v="urn:schemas-microsoft-com:vml" xmlns:wp14="http://schemas.microsoft.com/office/word/2010/wordprocessingDrawing" xmlns:wp="http://schemas.openxmlformats.org/drawingml/2006/wordprocessingDrawing" xmlns:w10="urn:schemas-microsoft-com:office:word" xmlns:w="http://schemas.openxmlformats.org/wordprocessingml/2006/main" xmlns:w14="http://schemas.microsoft.com/office/word/2010/wordml" xmlns:w15="http://schemas.microsoft.com/office/word/2012/wordml" xmlns:w16cex="http://schemas.microsoft.com/office/word/2018/wordml/cex" xmlns:w16cid="http://schemas.microsoft.com/office/word/2016/wordml/cid" xmlns:w16="http://schemas.microsoft.com/office/word/2018/wordml" xmlns:w16du="http://schemas.microsoft.com/office/word/2023/wordml/word16du" xmlns:w16sdtdh="http://schemas.microsoft.com/office/word/2020/wordml/sdtdatahash" xmlns:w16sdtfl="http://schemas.microsoft.com/office/word/2024/wordml/sdtformatlock" xmlns:w16se="http://schemas.microsoft.com/office/word/2015/wordml/symex" xmlns:wpg="http://schemas.microsoft.com/office/word/2010/wordprocessingGroup" xmlns:wpi="http://schemas.microsoft.com/office/word/2010/wordprocessingInk" xmlns:wne="http://schemas.microsoft.com/office/word/2006/wordml" xmlns:wps="http://schemas.microsoft.com/office/word/2010/wordprocessingShape" mc:Ignorable="w14 w15 w16se w16cid w16 w16cex w16sdtdh w16sdtfl w16du wp14">
   <w:abstractNum w:abstractNumId="0" w15:restartNumberingAfterBreak="0">
+    <w:nsid w:val="10E374A1"/>
+    <w:multiLevelType w:val="multilevel"/>
+    <w:tmpl w:val="08DC62C0"/>
+    <w:lvl w:ilvl="0">
+      <w:start w:val="1"/>
+      <w:numFmt w:val="lowerLetter"/>
+      <w:lvlText w:val="%1)"/>
+      <w:lvlJc w:val="left"/>
+      <w:pPr>
+        <w:tabs>
+          <w:tab w:val="num" w:pos="0"/>
+        </w:tabs>
+        <w:ind w:left="720" w:hanging="360"/>
+      </w:pPr>
+    </w:lvl>
+    <w:lvl w:ilvl="1">
+      <w:start w:val="1"/>
+      <w:numFmt w:val="lowerLetter"/>
+      <w:lvlText w:val="%2."/>
+      <w:lvlJc w:val="left"/>
+      <w:pPr>
+        <w:tabs>
+          <w:tab w:val="num" w:pos="0"/>
+        </w:tabs>
+        <w:ind w:left="1440" w:hanging="360"/>
+      </w:pPr>
+    </w:lvl>
+    <w:lvl w:ilvl="2">
+      <w:start w:val="1"/>
+      <w:numFmt w:val="lowerRoman"/>
+      <w:lvlText w:val="%3."/>
+      <w:lvlJc w:val="right"/>
+      <w:pPr>
+        <w:tabs>
+          <w:tab w:val="num" w:pos="0"/>
+        </w:tabs>
+        <w:ind w:left="2160" w:hanging="180"/>
+      </w:pPr>
+    </w:lvl>
+    <w:lvl w:ilvl="3">
+      <w:start w:val="1"/>
+      <w:numFmt w:val="decimal"/>
+      <w:lvlText w:val="%4."/>
+      <w:lvlJc w:val="left"/>
+      <w:pPr>
+        <w:tabs>
+          <w:tab w:val="num" w:pos="0"/>
+        </w:tabs>
+        <w:ind w:left="2880" w:hanging="360"/>
+      </w:pPr>
+    </w:lvl>
+    <w:lvl w:ilvl="4">
+      <w:start w:val="1"/>
+      <w:numFmt w:val="lowerLetter"/>
+      <w:lvlText w:val="%5."/>
+      <w:lvlJc w:val="left"/>
+      <w:pPr>
+        <w:tabs>
+          <w:tab w:val="num" w:pos="0"/>
+        </w:tabs>
+        <w:ind w:left="3600" w:hanging="360"/>
+      </w:pPr>
+    </w:lvl>
+    <w:lvl w:ilvl="5">
+      <w:start w:val="1"/>
+      <w:numFmt w:val="lowerRoman"/>
+      <w:lvlText w:val="%6."/>
+      <w:lvlJc w:val="right"/>
+      <w:pPr>
+        <w:tabs>
+          <w:tab w:val="num" w:pos="0"/>
+        </w:tabs>
+        <w:ind w:left="4320" w:hanging="180"/>
+      </w:pPr>
+    </w:lvl>
+    <w:lvl w:ilvl="6">
+      <w:start w:val="1"/>
+      <w:numFmt w:val="decimal"/>
+      <w:lvlText w:val="%7."/>
+      <w:lvlJc w:val="left"/>
+      <w:pPr>
+        <w:tabs>
+          <w:tab w:val="num" w:pos="0"/>
+        </w:tabs>
+        <w:ind w:left="5040" w:hanging="360"/>
+      </w:pPr>
+    </w:lvl>
+    <w:lvl w:ilvl="7">
+      <w:start w:val="1"/>
+      <w:numFmt w:val="lowerLetter"/>
+      <w:lvlText w:val="%8."/>
+      <w:lvlJc w:val="left"/>
+      <w:pPr>
+        <w:tabs>
+          <w:tab w:val="num" w:pos="0"/>
+        </w:tabs>
+        <w:ind w:left="5760" w:hanging="360"/>
+      </w:pPr>
+    </w:lvl>
+    <w:lvl w:ilvl="8">
+      <w:start w:val="1"/>
+      <w:numFmt w:val="lowerRoman"/>
+      <w:lvlText w:val="%9."/>
+      <w:lvlJc w:val="right"/>
+      <w:pPr>
+        <w:tabs>
+          <w:tab w:val="num" w:pos="0"/>
+        </w:tabs>
+        <w:ind w:left="6480" w:hanging="180"/>
+      </w:pPr>
+    </w:lvl>
+  </w:abstractNum>
+  <w:abstractNum w:abstractNumId="1" w15:restartNumberingAfterBreak="0">
     <w:nsid w:val="4C3B43D6"/>
     <w:multiLevelType w:val="multilevel"/>
     <w:tmpl w:val="5FC0ADAE"/>
@@ -501,6 +619,9 @@
     </w:lvl>
   </w:abstractNum>
   <w:num w:numId="1" w16cid:durableId="1456564468">
+    <w:abstractNumId w:val="1"/>
+  </w:num>
+  <w:num w:numId="2" w16cid:durableId="958881553">
     <w:abstractNumId w:val="0"/>
   </w:num>
 </w:numbering>

</xml_diff>

<commit_message>
Made visual changes to documentation, added two more interesting source code snippets
</commit_message>
<xml_diff>
--- a/Documentation/GrowingPains Implementation Doc/1. Description/Description.docx
+++ b/Documentation/GrowingPains Implementation Doc/1. Description/Description.docx
@@ -11,7 +11,7 @@
           <w:bCs/>
         </w:rPr>
       </w:pPr>
-      <w:bookmarkStart w:id="0" w:name="_Toc194782465"/>
+      <w:bookmarkStart w:id="0" w:name="_Toc194871182"/>
       <w:r>
         <w:rPr>
           <w:b/>
@@ -23,6 +23,7 @@
     </w:p>
     <w:p>
       <w:pPr>
+        <w:spacing w:line="276" w:lineRule="auto"/>
         <w:rPr>
           <w:szCs w:val="24"/>
         </w:rPr>
@@ -147,6 +148,7 @@
         <w:pBdr>
           <w:bottom w:val="single" w:sz="12" w:space="1" w:color="000000"/>
         </w:pBdr>
+        <w:spacing w:line="276" w:lineRule="auto"/>
         <w:rPr>
           <w:szCs w:val="24"/>
         </w:rPr>
@@ -163,6 +165,7 @@
         <w:pBdr>
           <w:bottom w:val="single" w:sz="12" w:space="1" w:color="000000"/>
         </w:pBdr>
+        <w:spacing w:line="276" w:lineRule="auto"/>
         <w:rPr>
           <w:szCs w:val="24"/>
         </w:rPr>
@@ -170,6 +173,7 @@
     </w:p>
     <w:p>
       <w:pPr>
+        <w:spacing w:line="276" w:lineRule="auto"/>
         <w:rPr>
           <w:szCs w:val="24"/>
         </w:rPr>
@@ -177,6 +181,7 @@
     </w:p>
     <w:p>
       <w:pPr>
+        <w:spacing w:line="276" w:lineRule="auto"/>
         <w:rPr>
           <w:szCs w:val="24"/>
         </w:rPr>
@@ -190,6 +195,7 @@
     </w:p>
     <w:p>
       <w:pPr>
+        <w:spacing w:line="276" w:lineRule="auto"/>
         <w:rPr>
           <w:szCs w:val="24"/>
         </w:rPr>
@@ -202,16 +208,11 @@
       </w:r>
     </w:p>
     <w:p>
-      <w:pPr>
-        <w:rPr>
-          <w:szCs w:val="24"/>
-        </w:rPr>
-      </w:pPr>
       <w:r>
         <w:rPr>
           <w:szCs w:val="24"/>
         </w:rPr>
-        <w:t xml:space="preserve">Another integrated feature should allow users to set a reminder by selecting a date. The reminder will take input on the plant type and species (e.g., succulent, tropical, houseplant) and notify the user of when to next water their plant. </w:t>
+        <w:t>Another integrated feature should allow users to set a reminder by selecting a date. The reminder will take input on the plant type and species (e.g., succulent, tropical, houseplant) and notify the user of when to next water their plant.</w:t>
       </w:r>
     </w:p>
     <w:sectPr>

</xml_diff>